<commit_message>
added text for Init , Add , Status , Commit , Remote , Push and Branch
</commit_message>
<xml_diff>
--- a/gits.docx
+++ b/gits.docx
@@ -2,7 +2,929 @@
 <file path=word/document.xml><?xml version="1.0" encoding="utf-8"?>
 <w:document xmlns:wpc="http://schemas.microsoft.com/office/word/2010/wordprocessingCanvas" xmlns:cx="http://schemas.microsoft.com/office/drawing/2014/chartex" xmlns:cx1="http://schemas.microsoft.com/office/drawing/2015/9/8/chartex" xmlns:cx2="http://schemas.microsoft.com/office/drawing/2015/10/21/chartex" xmlns:cx3="http://schemas.microsoft.com/office/drawing/2016/5/9/chartex" xmlns:cx4="http://schemas.microsoft.com/office/drawing/2016/5/10/chartex" xmlns:cx5="http://schemas.microsoft.com/office/drawing/2016/5/11/chartex" xmlns:cx6="http://schemas.microsoft.com/office/drawing/2016/5/12/chartex" xmlns:cx7="http://schemas.microsoft.com/office/drawing/2016/5/13/chartex" xmlns:cx8="http://schemas.microsoft.com/office/drawing/2016/5/14/chartex" xmlns:mc="http://schemas.openxmlformats.org/markup-compatibility/2006" xmlns:aink="http://schemas.microsoft.com/office/drawing/2016/ink" xmlns:am3d="http://schemas.microsoft.com/office/drawing/2017/model3d" xmlns:o="urn:schemas-microsoft-com:office:office" xmlns:oel="http://schemas.microsoft.com/office/2019/extlst" xmlns:r="http://schemas.openxmlformats.org/officeDocument/2006/relationships" xmlns:m="http://schemas.openxmlformats.org/officeDocument/2006/math" xmlns:v="urn:schemas-microsoft-com:vml" xmlns:wp14="http://schemas.microsoft.com/office/word/2010/wordprocessingDrawing" xmlns:wp="http://schemas.openxmlformats.org/drawingml/2006/wordprocessingDrawing" xmlns:w10="urn:schemas-microsoft-com:office:word" xmlns:w="http://schemas.openxmlformats.org/wordprocessingml/2006/main" xmlns:w14="http://schemas.microsoft.com/office/word/2010/wordml" xmlns:w15="http://schemas.microsoft.com/office/word/2012/wordml" xmlns:w16cex="http://schemas.microsoft.com/office/word/2018/wordml/cex" xmlns:w16cid="http://schemas.microsoft.com/office/word/2016/wordml/cid" xmlns:w16="http://schemas.microsoft.com/office/word/2018/wordml" xmlns:w16sdtdh="http://schemas.microsoft.com/office/word/2020/wordml/sdtdatahash" xmlns:w16se="http://schemas.microsoft.com/office/word/2015/wordml/symex" xmlns:wpg="http://schemas.microsoft.com/office/word/2010/wordprocessingGroup" xmlns:wpi="http://schemas.microsoft.com/office/word/2010/wordprocessingInk" xmlns:wne="http://schemas.microsoft.com/office/word/2006/wordml" xmlns:wps="http://schemas.microsoft.com/office/word/2010/wordprocessingShape" mc:Ignorable="w14 w15 w16se w16cid w16 w16cex w16sdtdh wp14">
   <w:body>
-    <w:p/>
+    <w:p>
+      <w:pPr>
+        <w:jc w:val="center"/>
+        <w:rPr>
+          <w:sz w:val="28"/>
+          <w:szCs w:val="28"/>
+          <w:lang w:val="en-US"/>
+        </w:rPr>
+      </w:pPr>
+      <w:r>
+        <w:rPr>
+          <w:sz w:val="28"/>
+          <w:szCs w:val="28"/>
+          <w:lang w:val="en-US"/>
+        </w:rPr>
+        <w:t>Git Hub</w:t>
+      </w:r>
+    </w:p>
+    <w:p>
+      <w:pPr>
+        <w:jc w:val="center"/>
+        <w:rPr>
+          <w:sz w:val="28"/>
+          <w:szCs w:val="28"/>
+          <w:lang w:val="en-US"/>
+        </w:rPr>
+      </w:pPr>
+      <w:r>
+        <w:rPr>
+          <w:sz w:val="28"/>
+          <w:szCs w:val="28"/>
+          <w:lang w:val="en-US"/>
+        </w:rPr>
+        <w:t>-Kacper Borucki</w:t>
+      </w:r>
+    </w:p>
+    <w:p>
+      <w:pPr>
+        <w:rPr>
+          <w:sz w:val="28"/>
+          <w:szCs w:val="28"/>
+          <w:lang w:val="en-US"/>
+        </w:rPr>
+      </w:pPr>
+    </w:p>
+    <w:p>
+      <w:pPr>
+        <w:rPr>
+          <w:sz w:val="28"/>
+          <w:szCs w:val="28"/>
+          <w:lang w:val="en-US"/>
+        </w:rPr>
+      </w:pPr>
+      <w:r>
+        <w:rPr>
+          <w:sz w:val="28"/>
+          <w:szCs w:val="28"/>
+          <w:lang w:val="en-US"/>
+        </w:rPr>
+        <w:t>1.</w:t>
+      </w:r>
+      <w:r>
+        <w:rPr>
+          <w:sz w:val="28"/>
+          <w:szCs w:val="28"/>
+          <w:lang w:val="en-US"/>
+        </w:rPr>
+        <w:t>Init</w:t>
+      </w:r>
+    </w:p>
+    <w:p>
+      <w:pPr>
+        <w:rPr>
+          <w:sz w:val="24"/>
+          <w:szCs w:val="24"/>
+          <w:lang w:val="en-US"/>
+        </w:rPr>
+      </w:pPr>
+      <w:r>
+        <w:rPr>
+          <w:sz w:val="24"/>
+          <w:szCs w:val="24"/>
+          <w:lang w:val="en-US"/>
+        </w:rPr>
+        <w:t xml:space="preserve">git init - makes the repository and creates a hidden folder called </w:t>
+      </w:r>
+      <w:r>
+        <w:rPr>
+          <w:sz w:val="24"/>
+          <w:szCs w:val="24"/>
+          <w:lang w:val="en-US"/>
+        </w:rPr>
+        <w:t xml:space="preserve"> </w:t>
+      </w:r>
+      <w:r>
+        <w:rPr>
+          <w:sz w:val="24"/>
+          <w:szCs w:val="24"/>
+          <w:lang w:val="en-US"/>
+        </w:rPr>
+        <w:t>.git</w:t>
+      </w:r>
+      <w:r>
+        <w:rPr>
+          <w:sz w:val="24"/>
+          <w:szCs w:val="24"/>
+          <w:lang w:val="en-US"/>
+        </w:rPr>
+        <w:t>.</w:t>
+      </w:r>
+    </w:p>
+    <w:p>
+      <w:pPr>
+        <w:rPr>
+          <w:sz w:val="24"/>
+          <w:szCs w:val="24"/>
+          <w:lang w:val="en-US"/>
+        </w:rPr>
+      </w:pPr>
+      <w:r>
+        <w:rPr>
+          <w:noProof/>
+        </w:rPr>
+        <w:drawing>
+          <wp:inline distT="0" distB="0" distL="0" distR="0" wp14:anchorId="76DD57DD" wp14:editId="2480B6F1">
+            <wp:extent cx="4914900" cy="533400"/>
+            <wp:effectExtent l="0" t="0" r="0" b="0"/>
+            <wp:docPr id="1185266787" name="Picture 1" descr="A black background with white text&#10;&#10;Description automatically generated"/>
+            <wp:cNvGraphicFramePr>
+              <a:graphicFrameLocks xmlns:a="http://schemas.openxmlformats.org/drawingml/2006/main" noChangeAspect="1"/>
+            </wp:cNvGraphicFramePr>
+            <a:graphic xmlns:a="http://schemas.openxmlformats.org/drawingml/2006/main">
+              <a:graphicData uri="http://schemas.openxmlformats.org/drawingml/2006/picture">
+                <pic:pic xmlns:pic="http://schemas.openxmlformats.org/drawingml/2006/picture">
+                  <pic:nvPicPr>
+                    <pic:cNvPr id="1185266787" name="Picture 1" descr="A black background with white text&#10;&#10;Description automatically generated"/>
+                    <pic:cNvPicPr/>
+                  </pic:nvPicPr>
+                  <pic:blipFill>
+                    <a:blip r:embed="rId4"/>
+                    <a:stretch>
+                      <a:fillRect/>
+                    </a:stretch>
+                  </pic:blipFill>
+                  <pic:spPr>
+                    <a:xfrm>
+                      <a:off x="0" y="0"/>
+                      <a:ext cx="4914900" cy="533400"/>
+                    </a:xfrm>
+                    <a:prstGeom prst="rect">
+                      <a:avLst/>
+                    </a:prstGeom>
+                  </pic:spPr>
+                </pic:pic>
+              </a:graphicData>
+            </a:graphic>
+          </wp:inline>
+        </w:drawing>
+      </w:r>
+    </w:p>
+    <w:p>
+      <w:pPr>
+        <w:rPr>
+          <w:sz w:val="24"/>
+          <w:szCs w:val="24"/>
+          <w:lang w:val="en-US"/>
+        </w:rPr>
+      </w:pPr>
+      <w:r>
+        <w:rPr>
+          <w:noProof/>
+        </w:rPr>
+        <w:drawing>
+          <wp:inline distT="0" distB="0" distL="0" distR="0" wp14:anchorId="4D8D89C0" wp14:editId="49EA650A">
+            <wp:extent cx="847725" cy="314325"/>
+            <wp:effectExtent l="0" t="0" r="9525" b="9525"/>
+            <wp:docPr id="275004181" name="Picture 1"/>
+            <wp:cNvGraphicFramePr>
+              <a:graphicFrameLocks xmlns:a="http://schemas.openxmlformats.org/drawingml/2006/main" noChangeAspect="1"/>
+            </wp:cNvGraphicFramePr>
+            <a:graphic xmlns:a="http://schemas.openxmlformats.org/drawingml/2006/main">
+              <a:graphicData uri="http://schemas.openxmlformats.org/drawingml/2006/picture">
+                <pic:pic xmlns:pic="http://schemas.openxmlformats.org/drawingml/2006/picture">
+                  <pic:nvPicPr>
+                    <pic:cNvPr id="275004181" name=""/>
+                    <pic:cNvPicPr/>
+                  </pic:nvPicPr>
+                  <pic:blipFill>
+                    <a:blip r:embed="rId5"/>
+                    <a:stretch>
+                      <a:fillRect/>
+                    </a:stretch>
+                  </pic:blipFill>
+                  <pic:spPr>
+                    <a:xfrm>
+                      <a:off x="0" y="0"/>
+                      <a:ext cx="847725" cy="314325"/>
+                    </a:xfrm>
+                    <a:prstGeom prst="rect">
+                      <a:avLst/>
+                    </a:prstGeom>
+                  </pic:spPr>
+                </pic:pic>
+              </a:graphicData>
+            </a:graphic>
+          </wp:inline>
+        </w:drawing>
+      </w:r>
+    </w:p>
+    <w:p>
+      <w:pPr>
+        <w:rPr>
+          <w:sz w:val="24"/>
+          <w:szCs w:val="24"/>
+          <w:lang w:val="en-US"/>
+        </w:rPr>
+      </w:pPr>
+    </w:p>
+    <w:p>
+      <w:pPr>
+        <w:rPr>
+          <w:sz w:val="24"/>
+          <w:szCs w:val="24"/>
+          <w:lang w:val="en-US"/>
+        </w:rPr>
+      </w:pPr>
+      <w:r>
+        <w:rPr>
+          <w:sz w:val="24"/>
+          <w:szCs w:val="24"/>
+          <w:lang w:val="en-US"/>
+        </w:rPr>
+        <w:t>2.</w:t>
+      </w:r>
+      <w:r>
+        <w:rPr>
+          <w:sz w:val="24"/>
+          <w:szCs w:val="24"/>
+          <w:lang w:val="en-US"/>
+        </w:rPr>
+        <w:t>Add</w:t>
+      </w:r>
+    </w:p>
+    <w:p>
+      <w:pPr>
+        <w:rPr>
+          <w:sz w:val="24"/>
+          <w:szCs w:val="24"/>
+          <w:lang w:val="en-US"/>
+        </w:rPr>
+      </w:pPr>
+      <w:r>
+        <w:rPr>
+          <w:sz w:val="24"/>
+          <w:szCs w:val="24"/>
+          <w:lang w:val="en-US"/>
+        </w:rPr>
+        <w:t xml:space="preserve">git add </w:t>
+      </w:r>
+      <w:r>
+        <w:rPr>
+          <w:sz w:val="24"/>
+          <w:szCs w:val="24"/>
+          <w:lang w:val="en-US"/>
+        </w:rPr>
+        <w:t>–</w:t>
+      </w:r>
+      <w:r>
+        <w:rPr>
+          <w:sz w:val="24"/>
+          <w:szCs w:val="24"/>
+          <w:lang w:val="en-US"/>
+        </w:rPr>
+        <w:t xml:space="preserve"> </w:t>
+      </w:r>
+      <w:r>
+        <w:rPr>
+          <w:sz w:val="24"/>
+          <w:szCs w:val="24"/>
+          <w:lang w:val="en-US"/>
+        </w:rPr>
+        <w:t>assigns all files in the repository and ready’s them to be committed.</w:t>
+      </w:r>
+    </w:p>
+    <w:p>
+      <w:pPr>
+        <w:rPr>
+          <w:sz w:val="24"/>
+          <w:szCs w:val="24"/>
+          <w:lang w:val="en-US"/>
+        </w:rPr>
+      </w:pPr>
+      <w:r>
+        <w:rPr>
+          <w:noProof/>
+        </w:rPr>
+        <w:drawing>
+          <wp:inline distT="0" distB="0" distL="0" distR="0" wp14:anchorId="5C61B5B6" wp14:editId="2B84EAFD">
+            <wp:extent cx="3048000" cy="361950"/>
+            <wp:effectExtent l="0" t="0" r="0" b="0"/>
+            <wp:docPr id="651530311" name="Picture 1"/>
+            <wp:cNvGraphicFramePr>
+              <a:graphicFrameLocks xmlns:a="http://schemas.openxmlformats.org/drawingml/2006/main" noChangeAspect="1"/>
+            </wp:cNvGraphicFramePr>
+            <a:graphic xmlns:a="http://schemas.openxmlformats.org/drawingml/2006/main">
+              <a:graphicData uri="http://schemas.openxmlformats.org/drawingml/2006/picture">
+                <pic:pic xmlns:pic="http://schemas.openxmlformats.org/drawingml/2006/picture">
+                  <pic:nvPicPr>
+                    <pic:cNvPr id="651530311" name=""/>
+                    <pic:cNvPicPr/>
+                  </pic:nvPicPr>
+                  <pic:blipFill>
+                    <a:blip r:embed="rId6"/>
+                    <a:stretch>
+                      <a:fillRect/>
+                    </a:stretch>
+                  </pic:blipFill>
+                  <pic:spPr>
+                    <a:xfrm>
+                      <a:off x="0" y="0"/>
+                      <a:ext cx="3048000" cy="361950"/>
+                    </a:xfrm>
+                    <a:prstGeom prst="rect">
+                      <a:avLst/>
+                    </a:prstGeom>
+                  </pic:spPr>
+                </pic:pic>
+              </a:graphicData>
+            </a:graphic>
+          </wp:inline>
+        </w:drawing>
+      </w:r>
+    </w:p>
+    <w:p>
+      <w:pPr>
+        <w:rPr>
+          <w:sz w:val="24"/>
+          <w:szCs w:val="24"/>
+          <w:lang w:val="en-US"/>
+        </w:rPr>
+      </w:pPr>
+    </w:p>
+    <w:p>
+      <w:pPr>
+        <w:rPr>
+          <w:sz w:val="24"/>
+          <w:szCs w:val="24"/>
+          <w:lang w:val="en-US"/>
+        </w:rPr>
+      </w:pPr>
+      <w:r>
+        <w:rPr>
+          <w:sz w:val="24"/>
+          <w:szCs w:val="24"/>
+          <w:lang w:val="en-US"/>
+        </w:rPr>
+        <w:t>3.</w:t>
+      </w:r>
+      <w:r>
+        <w:rPr>
+          <w:sz w:val="24"/>
+          <w:szCs w:val="24"/>
+          <w:lang w:val="en-US"/>
+        </w:rPr>
+        <w:t>Status</w:t>
+      </w:r>
+    </w:p>
+    <w:p>
+      <w:pPr>
+        <w:rPr>
+          <w:sz w:val="24"/>
+          <w:szCs w:val="24"/>
+          <w:lang w:val="en-US"/>
+        </w:rPr>
+      </w:pPr>
+      <w:r>
+        <w:rPr>
+          <w:sz w:val="24"/>
+          <w:szCs w:val="24"/>
+          <w:lang w:val="en-US"/>
+        </w:rPr>
+        <w:t>git status – shows all files that have been committed and that are yet to be committed.</w:t>
+      </w:r>
+    </w:p>
+    <w:p>
+      <w:pPr>
+        <w:rPr>
+          <w:sz w:val="24"/>
+          <w:szCs w:val="24"/>
+          <w:lang w:val="en-US"/>
+        </w:rPr>
+      </w:pPr>
+      <w:r>
+        <w:rPr>
+          <w:noProof/>
+        </w:rPr>
+        <w:drawing>
+          <wp:inline distT="0" distB="0" distL="0" distR="0" wp14:anchorId="4157BB37" wp14:editId="5DB60F23">
+            <wp:extent cx="3400425" cy="1466850"/>
+            <wp:effectExtent l="0" t="0" r="9525" b="0"/>
+            <wp:docPr id="1083580039" name="Picture 1" descr="A screen shot of a computer&#10;&#10;Description automatically generated"/>
+            <wp:cNvGraphicFramePr>
+              <a:graphicFrameLocks xmlns:a="http://schemas.openxmlformats.org/drawingml/2006/main" noChangeAspect="1"/>
+            </wp:cNvGraphicFramePr>
+            <a:graphic xmlns:a="http://schemas.openxmlformats.org/drawingml/2006/main">
+              <a:graphicData uri="http://schemas.openxmlformats.org/drawingml/2006/picture">
+                <pic:pic xmlns:pic="http://schemas.openxmlformats.org/drawingml/2006/picture">
+                  <pic:nvPicPr>
+                    <pic:cNvPr id="1083580039" name="Picture 1" descr="A screen shot of a computer&#10;&#10;Description automatically generated"/>
+                    <pic:cNvPicPr/>
+                  </pic:nvPicPr>
+                  <pic:blipFill>
+                    <a:blip r:embed="rId7"/>
+                    <a:stretch>
+                      <a:fillRect/>
+                    </a:stretch>
+                  </pic:blipFill>
+                  <pic:spPr>
+                    <a:xfrm>
+                      <a:off x="0" y="0"/>
+                      <a:ext cx="3400425" cy="1466850"/>
+                    </a:xfrm>
+                    <a:prstGeom prst="rect">
+                      <a:avLst/>
+                    </a:prstGeom>
+                  </pic:spPr>
+                </pic:pic>
+              </a:graphicData>
+            </a:graphic>
+          </wp:inline>
+        </w:drawing>
+      </w:r>
+    </w:p>
+    <w:p>
+      <w:pPr>
+        <w:rPr>
+          <w:sz w:val="24"/>
+          <w:szCs w:val="24"/>
+          <w:lang w:val="en-US"/>
+        </w:rPr>
+      </w:pPr>
+    </w:p>
+    <w:p>
+      <w:pPr>
+        <w:rPr>
+          <w:sz w:val="24"/>
+          <w:szCs w:val="24"/>
+          <w:lang w:val="en-US"/>
+        </w:rPr>
+      </w:pPr>
+    </w:p>
+    <w:p>
+      <w:pPr>
+        <w:rPr>
+          <w:sz w:val="24"/>
+          <w:szCs w:val="24"/>
+          <w:lang w:val="en-US"/>
+        </w:rPr>
+      </w:pPr>
+    </w:p>
+    <w:p>
+      <w:pPr>
+        <w:rPr>
+          <w:sz w:val="24"/>
+          <w:szCs w:val="24"/>
+          <w:lang w:val="en-US"/>
+        </w:rPr>
+      </w:pPr>
+    </w:p>
+    <w:p>
+      <w:pPr>
+        <w:rPr>
+          <w:sz w:val="24"/>
+          <w:szCs w:val="24"/>
+          <w:lang w:val="en-US"/>
+        </w:rPr>
+      </w:pPr>
+    </w:p>
+    <w:p>
+      <w:pPr>
+        <w:rPr>
+          <w:sz w:val="24"/>
+          <w:szCs w:val="24"/>
+          <w:lang w:val="en-US"/>
+        </w:rPr>
+      </w:pPr>
+    </w:p>
+    <w:p>
+      <w:pPr>
+        <w:rPr>
+          <w:sz w:val="24"/>
+          <w:szCs w:val="24"/>
+          <w:lang w:val="en-US"/>
+        </w:rPr>
+      </w:pPr>
+    </w:p>
+    <w:p>
+      <w:pPr>
+        <w:rPr>
+          <w:sz w:val="24"/>
+          <w:szCs w:val="24"/>
+          <w:lang w:val="en-US"/>
+        </w:rPr>
+      </w:pPr>
+      <w:r>
+        <w:rPr>
+          <w:sz w:val="24"/>
+          <w:szCs w:val="24"/>
+          <w:lang w:val="en-US"/>
+        </w:rPr>
+        <w:lastRenderedPageBreak/>
+        <w:t>4.</w:t>
+      </w:r>
+      <w:r>
+        <w:rPr>
+          <w:sz w:val="24"/>
+          <w:szCs w:val="24"/>
+          <w:lang w:val="en-US"/>
+        </w:rPr>
+        <w:t>Commit</w:t>
+      </w:r>
+    </w:p>
+    <w:p>
+      <w:pPr>
+        <w:rPr>
+          <w:sz w:val="24"/>
+          <w:szCs w:val="24"/>
+          <w:lang w:val="en-US"/>
+        </w:rPr>
+      </w:pPr>
+      <w:r>
+        <w:rPr>
+          <w:sz w:val="24"/>
+          <w:szCs w:val="24"/>
+          <w:lang w:val="en-US"/>
+        </w:rPr>
+        <w:t>git commit – Creates a snapshot of the staged changes along a timeline</w:t>
+      </w:r>
+    </w:p>
+    <w:p>
+      <w:pPr>
+        <w:rPr>
+          <w:sz w:val="24"/>
+          <w:szCs w:val="24"/>
+          <w:lang w:val="en-US"/>
+        </w:rPr>
+      </w:pPr>
+      <w:r>
+        <w:rPr>
+          <w:noProof/>
+        </w:rPr>
+        <w:drawing>
+          <wp:inline distT="0" distB="0" distL="0" distR="0" wp14:anchorId="0AE840EA" wp14:editId="0B0F1AD1">
+            <wp:extent cx="3629025" cy="1581150"/>
+            <wp:effectExtent l="0" t="0" r="9525" b="0"/>
+            <wp:docPr id="1440715847" name="Picture 1" descr="A computer screen shot of text&#10;&#10;Description automatically generated"/>
+            <wp:cNvGraphicFramePr>
+              <a:graphicFrameLocks xmlns:a="http://schemas.openxmlformats.org/drawingml/2006/main" noChangeAspect="1"/>
+            </wp:cNvGraphicFramePr>
+            <a:graphic xmlns:a="http://schemas.openxmlformats.org/drawingml/2006/main">
+              <a:graphicData uri="http://schemas.openxmlformats.org/drawingml/2006/picture">
+                <pic:pic xmlns:pic="http://schemas.openxmlformats.org/drawingml/2006/picture">
+                  <pic:nvPicPr>
+                    <pic:cNvPr id="1440715847" name="Picture 1" descr="A computer screen shot of text&#10;&#10;Description automatically generated"/>
+                    <pic:cNvPicPr/>
+                  </pic:nvPicPr>
+                  <pic:blipFill>
+                    <a:blip r:embed="rId8"/>
+                    <a:stretch>
+                      <a:fillRect/>
+                    </a:stretch>
+                  </pic:blipFill>
+                  <pic:spPr>
+                    <a:xfrm>
+                      <a:off x="0" y="0"/>
+                      <a:ext cx="3629025" cy="1581150"/>
+                    </a:xfrm>
+                    <a:prstGeom prst="rect">
+                      <a:avLst/>
+                    </a:prstGeom>
+                  </pic:spPr>
+                </pic:pic>
+              </a:graphicData>
+            </a:graphic>
+          </wp:inline>
+        </w:drawing>
+      </w:r>
+    </w:p>
+    <w:p>
+      <w:pPr>
+        <w:rPr>
+          <w:sz w:val="24"/>
+          <w:szCs w:val="24"/>
+          <w:lang w:val="en-US"/>
+        </w:rPr>
+      </w:pPr>
+    </w:p>
+    <w:p>
+      <w:pPr>
+        <w:rPr>
+          <w:sz w:val="24"/>
+          <w:szCs w:val="24"/>
+          <w:lang w:val="en-US"/>
+        </w:rPr>
+      </w:pPr>
+      <w:r>
+        <w:rPr>
+          <w:sz w:val="24"/>
+          <w:szCs w:val="24"/>
+          <w:lang w:val="en-US"/>
+        </w:rPr>
+        <w:t>5.</w:t>
+      </w:r>
+      <w:r>
+        <w:rPr>
+          <w:sz w:val="24"/>
+          <w:szCs w:val="24"/>
+          <w:lang w:val="en-US"/>
+        </w:rPr>
+        <w:t>Remote</w:t>
+      </w:r>
+    </w:p>
+    <w:p>
+      <w:pPr>
+        <w:rPr>
+          <w:sz w:val="24"/>
+          <w:szCs w:val="24"/>
+          <w:lang w:val="en-US"/>
+        </w:rPr>
+      </w:pPr>
+      <w:r>
+        <w:rPr>
+          <w:sz w:val="24"/>
+          <w:szCs w:val="24"/>
+          <w:lang w:val="en-US"/>
+        </w:rPr>
+        <w:t xml:space="preserve">git </w:t>
+      </w:r>
+      <w:r>
+        <w:rPr>
+          <w:sz w:val="24"/>
+          <w:szCs w:val="24"/>
+          <w:lang w:val="en-US"/>
+        </w:rPr>
+        <w:t>remote</w:t>
+      </w:r>
+      <w:r>
+        <w:rPr>
+          <w:sz w:val="24"/>
+          <w:szCs w:val="24"/>
+          <w:lang w:val="en-US"/>
+        </w:rPr>
+        <w:t xml:space="preserve"> </w:t>
+      </w:r>
+      <w:r>
+        <w:rPr>
+          <w:sz w:val="24"/>
+          <w:szCs w:val="24"/>
+          <w:lang w:val="en-US"/>
+        </w:rPr>
+        <w:t>– Creates a link between your local repository and online repository. (Allows transferring of information)</w:t>
+      </w:r>
+    </w:p>
+    <w:p>
+      <w:pPr>
+        <w:rPr>
+          <w:sz w:val="24"/>
+          <w:szCs w:val="24"/>
+          <w:lang w:val="en-US"/>
+        </w:rPr>
+      </w:pPr>
+      <w:r>
+        <w:rPr>
+          <w:noProof/>
+        </w:rPr>
+        <w:drawing>
+          <wp:inline distT="0" distB="0" distL="0" distR="0" wp14:anchorId="143C8A38" wp14:editId="718F36D2">
+            <wp:extent cx="4848225" cy="400050"/>
+            <wp:effectExtent l="0" t="0" r="9525" b="0"/>
+            <wp:docPr id="1340679778" name="Picture 1"/>
+            <wp:cNvGraphicFramePr>
+              <a:graphicFrameLocks xmlns:a="http://schemas.openxmlformats.org/drawingml/2006/main" noChangeAspect="1"/>
+            </wp:cNvGraphicFramePr>
+            <a:graphic xmlns:a="http://schemas.openxmlformats.org/drawingml/2006/main">
+              <a:graphicData uri="http://schemas.openxmlformats.org/drawingml/2006/picture">
+                <pic:pic xmlns:pic="http://schemas.openxmlformats.org/drawingml/2006/picture">
+                  <pic:nvPicPr>
+                    <pic:cNvPr id="1340679778" name=""/>
+                    <pic:cNvPicPr/>
+                  </pic:nvPicPr>
+                  <pic:blipFill>
+                    <a:blip r:embed="rId9"/>
+                    <a:stretch>
+                      <a:fillRect/>
+                    </a:stretch>
+                  </pic:blipFill>
+                  <pic:spPr>
+                    <a:xfrm>
+                      <a:off x="0" y="0"/>
+                      <a:ext cx="4848225" cy="400050"/>
+                    </a:xfrm>
+                    <a:prstGeom prst="rect">
+                      <a:avLst/>
+                    </a:prstGeom>
+                  </pic:spPr>
+                </pic:pic>
+              </a:graphicData>
+            </a:graphic>
+          </wp:inline>
+        </w:drawing>
+      </w:r>
+    </w:p>
+    <w:p>
+      <w:pPr>
+        <w:rPr>
+          <w:sz w:val="24"/>
+          <w:szCs w:val="24"/>
+          <w:lang w:val="en-US"/>
+        </w:rPr>
+      </w:pPr>
+    </w:p>
+    <w:p>
+      <w:pPr>
+        <w:rPr>
+          <w:sz w:val="24"/>
+          <w:szCs w:val="24"/>
+          <w:lang w:val="en-US"/>
+        </w:rPr>
+      </w:pPr>
+      <w:r>
+        <w:rPr>
+          <w:sz w:val="24"/>
+          <w:szCs w:val="24"/>
+          <w:lang w:val="en-US"/>
+        </w:rPr>
+        <w:t>6.Push</w:t>
+      </w:r>
+    </w:p>
+    <w:p>
+      <w:pPr>
+        <w:rPr>
+          <w:sz w:val="24"/>
+          <w:szCs w:val="24"/>
+          <w:lang w:val="en-US"/>
+        </w:rPr>
+      </w:pPr>
+      <w:r>
+        <w:rPr>
+          <w:sz w:val="24"/>
+          <w:szCs w:val="24"/>
+          <w:lang w:val="en-US"/>
+        </w:rPr>
+        <w:t>git push – Moves everything from the local repository onto the online repo.</w:t>
+      </w:r>
+    </w:p>
+    <w:p>
+      <w:pPr>
+        <w:rPr>
+          <w:sz w:val="24"/>
+          <w:szCs w:val="24"/>
+          <w:lang w:val="en-US"/>
+        </w:rPr>
+      </w:pPr>
+      <w:r>
+        <w:rPr>
+          <w:sz w:val="24"/>
+          <w:szCs w:val="24"/>
+          <w:lang w:val="en-US"/>
+        </w:rPr>
+        <w:t xml:space="preserve"> </w:t>
+      </w:r>
+      <w:r>
+        <w:rPr>
+          <w:noProof/>
+        </w:rPr>
+        <w:drawing>
+          <wp:inline distT="0" distB="0" distL="0" distR="0" wp14:anchorId="6DCC0136" wp14:editId="465777AB">
+            <wp:extent cx="4219575" cy="1581150"/>
+            <wp:effectExtent l="0" t="0" r="9525" b="0"/>
+            <wp:docPr id="1011409231" name="Picture 1" descr="A computer screen shot of a computer program&#10;&#10;Description automatically generated"/>
+            <wp:cNvGraphicFramePr>
+              <a:graphicFrameLocks xmlns:a="http://schemas.openxmlformats.org/drawingml/2006/main" noChangeAspect="1"/>
+            </wp:cNvGraphicFramePr>
+            <a:graphic xmlns:a="http://schemas.openxmlformats.org/drawingml/2006/main">
+              <a:graphicData uri="http://schemas.openxmlformats.org/drawingml/2006/picture">
+                <pic:pic xmlns:pic="http://schemas.openxmlformats.org/drawingml/2006/picture">
+                  <pic:nvPicPr>
+                    <pic:cNvPr id="1011409231" name="Picture 1" descr="A computer screen shot of a computer program&#10;&#10;Description automatically generated"/>
+                    <pic:cNvPicPr/>
+                  </pic:nvPicPr>
+                  <pic:blipFill>
+                    <a:blip r:embed="rId10"/>
+                    <a:stretch>
+                      <a:fillRect/>
+                    </a:stretch>
+                  </pic:blipFill>
+                  <pic:spPr>
+                    <a:xfrm>
+                      <a:off x="0" y="0"/>
+                      <a:ext cx="4219575" cy="1581150"/>
+                    </a:xfrm>
+                    <a:prstGeom prst="rect">
+                      <a:avLst/>
+                    </a:prstGeom>
+                  </pic:spPr>
+                </pic:pic>
+              </a:graphicData>
+            </a:graphic>
+          </wp:inline>
+        </w:drawing>
+      </w:r>
+    </w:p>
+    <w:p>
+      <w:pPr>
+        <w:rPr>
+          <w:sz w:val="24"/>
+          <w:szCs w:val="24"/>
+          <w:lang w:val="en-US"/>
+        </w:rPr>
+      </w:pPr>
+      <w:r>
+        <w:rPr>
+          <w:noProof/>
+        </w:rPr>
+        <w:drawing>
+          <wp:inline distT="0" distB="0" distL="0" distR="0" wp14:anchorId="0EC2ECEF" wp14:editId="53B4C322">
+            <wp:extent cx="5731510" cy="1682750"/>
+            <wp:effectExtent l="0" t="0" r="2540" b="0"/>
+            <wp:docPr id="340957383" name="Picture 1" descr="A screenshot of a computer&#10;&#10;Description automatically generated"/>
+            <wp:cNvGraphicFramePr>
+              <a:graphicFrameLocks xmlns:a="http://schemas.openxmlformats.org/drawingml/2006/main" noChangeAspect="1"/>
+            </wp:cNvGraphicFramePr>
+            <a:graphic xmlns:a="http://schemas.openxmlformats.org/drawingml/2006/main">
+              <a:graphicData uri="http://schemas.openxmlformats.org/drawingml/2006/picture">
+                <pic:pic xmlns:pic="http://schemas.openxmlformats.org/drawingml/2006/picture">
+                  <pic:nvPicPr>
+                    <pic:cNvPr id="340957383" name="Picture 1" descr="A screenshot of a computer&#10;&#10;Description automatically generated"/>
+                    <pic:cNvPicPr/>
+                  </pic:nvPicPr>
+                  <pic:blipFill>
+                    <a:blip r:embed="rId11"/>
+                    <a:stretch>
+                      <a:fillRect/>
+                    </a:stretch>
+                  </pic:blipFill>
+                  <pic:spPr>
+                    <a:xfrm>
+                      <a:off x="0" y="0"/>
+                      <a:ext cx="5731510" cy="1682750"/>
+                    </a:xfrm>
+                    <a:prstGeom prst="rect">
+                      <a:avLst/>
+                    </a:prstGeom>
+                  </pic:spPr>
+                </pic:pic>
+              </a:graphicData>
+            </a:graphic>
+          </wp:inline>
+        </w:drawing>
+      </w:r>
+    </w:p>
+    <w:p>
+      <w:pPr>
+        <w:rPr>
+          <w:sz w:val="24"/>
+          <w:szCs w:val="24"/>
+          <w:lang w:val="en-US"/>
+        </w:rPr>
+      </w:pPr>
+    </w:p>
+    <w:p>
+      <w:pPr>
+        <w:rPr>
+          <w:sz w:val="24"/>
+          <w:szCs w:val="24"/>
+          <w:lang w:val="en-US"/>
+        </w:rPr>
+      </w:pPr>
+    </w:p>
+    <w:p>
+      <w:pPr>
+        <w:rPr>
+          <w:sz w:val="24"/>
+          <w:szCs w:val="24"/>
+          <w:lang w:val="en-US"/>
+        </w:rPr>
+      </w:pPr>
+      <w:r>
+        <w:rPr>
+          <w:sz w:val="24"/>
+          <w:szCs w:val="24"/>
+          <w:lang w:val="en-US"/>
+        </w:rPr>
+        <w:lastRenderedPageBreak/>
+        <w:t>7. Branch</w:t>
+      </w:r>
+    </w:p>
+    <w:p>
+      <w:pPr>
+        <w:rPr>
+          <w:sz w:val="24"/>
+          <w:szCs w:val="24"/>
+          <w:lang w:val="en-US"/>
+        </w:rPr>
+      </w:pPr>
+      <w:r>
+        <w:rPr>
+          <w:sz w:val="24"/>
+          <w:szCs w:val="24"/>
+          <w:lang w:val="en-US"/>
+        </w:rPr>
+        <w:t>git branch</w:t>
+      </w:r>
+    </w:p>
+    <w:p>
+      <w:pPr>
+        <w:rPr>
+          <w:sz w:val="24"/>
+          <w:szCs w:val="24"/>
+          <w:lang w:val="en-US"/>
+        </w:rPr>
+      </w:pPr>
+    </w:p>
     <w:sectPr>
       <w:pgSz w:w="11906" w:h="16838"/>
       <w:pgMar w:top="1440" w:right="1440" w:bottom="1440" w:left="1440" w:header="708" w:footer="708" w:gutter="0"/>

</xml_diff>